<commit_message>
pushing mod 10 plus some
</commit_message>
<xml_diff>
--- a/module-10/module10.1_db_csd380.docx
+++ b/module-10/module10.1_db_csd380.docx
@@ -199,6 +199,590 @@
     <w:p>
       <w:pPr>
         <w:ind w:firstLine="0"/>
+      </w:pPr>
+      <w:r>
+        <w:rPr>
+          <w:rFonts w:ascii="Arial" w:eastAsia="Times New Roman" w:hAnsi="Arial" w:cs="Arial"/>
+          <w:kern w:val="0"/>
+          <w14:ligatures w14:val="none"/>
+        </w:rPr>
+        <w:tab/>
+      </w:r>
+      <w:r>
+        <w:rPr>
+          <w:rFonts w:ascii="Arial" w:eastAsia="Times New Roman" w:hAnsi="Arial" w:cs="Arial"/>
+          <w:kern w:val="0"/>
+          <w14:ligatures w14:val="none"/>
+        </w:rPr>
+        <w:t>For this module, I will be covering the improvement blitz</w:t>
+      </w:r>
+      <w:r>
+        <w:rPr>
+          <w:rFonts w:ascii="Arial" w:eastAsia="Times New Roman" w:hAnsi="Arial" w:cs="Arial"/>
+          <w:kern w:val="0"/>
+          <w14:ligatures w14:val="none"/>
+        </w:rPr>
+        <w:t>. In my research, I found an article on "The Ultimate Guide to a Kaizen Blitz"</w:t>
+      </w:r>
+      <w:r>
+        <w:rPr>
+          <w:rFonts w:ascii="Arial" w:eastAsia="Times New Roman" w:hAnsi="Arial" w:cs="Arial"/>
+          <w:kern w:val="0"/>
+          <w14:ligatures w14:val="none"/>
+        </w:rPr>
+        <w:t xml:space="preserve"> by the Chalmers St Consulting and "Kaizen Blitz Explained" by Ken Feldman on ISIXSIGMA. </w:t>
+      </w:r>
+    </w:p>
+    <w:p>
+      <w:pPr>
+        <w:ind w:firstLine="0"/>
+        <w:rPr>
+          <w:rFonts w:ascii="Arial" w:hAnsi="Arial" w:cs="Arial"/>
+        </w:rPr>
+      </w:pPr>
+      <w:r>
+        <w:rPr>
+          <w:rFonts w:ascii="Arial" w:eastAsia="Times New Roman" w:hAnsi="Arial" w:cs="Arial"/>
+          <w:kern w:val="0"/>
+          <w14:ligatures w14:val="none"/>
+        </w:rPr>
+        <w:tab/>
+      </w:r>
+      <w:r>
+        <w:rPr>
+          <w:rFonts w:ascii="Arial" w:eastAsia="Times New Roman" w:hAnsi="Arial" w:cs="Arial"/>
+          <w:kern w:val="0"/>
+          <w14:ligatures w14:val="none"/>
+        </w:rPr>
+        <w:t>The improvement blitz</w:t>
+      </w:r>
+      <w:r>
+        <w:rPr>
+          <w:rFonts w:ascii="Arial" w:eastAsia="Times New Roman" w:hAnsi="Arial" w:cs="Arial"/>
+          <w:kern w:val="0"/>
+          <w14:ligatures w14:val="none"/>
+        </w:rPr>
+        <w:t xml:space="preserve"> is</w:t>
+      </w:r>
+      <w:r>
+        <w:rPr>
+          <w:rFonts w:ascii="Arial" w:eastAsia="Times New Roman" w:hAnsi="Arial" w:cs="Arial"/>
+          <w:kern w:val="0"/>
+          <w14:ligatures w14:val="none"/>
+        </w:rPr>
+        <w:t xml:space="preserve"> </w:t>
+      </w:r>
+      <w:r>
+        <w:rPr>
+          <w:rFonts w:ascii="Arial" w:eastAsia="Times New Roman" w:hAnsi="Arial" w:cs="Arial"/>
+          <w:kern w:val="0"/>
+          <w14:ligatures w14:val="none"/>
+        </w:rPr>
+        <w:t>also known as the Kaizen Blitz. The meaning of Kaizen goes back to a Japanese term, meaning "change for the better" or "continuous improvement</w:t>
+      </w:r>
+      <w:r>
+        <w:rPr>
+          <w:rFonts w:ascii="Arial" w:eastAsia="Times New Roman" w:hAnsi="Arial" w:cs="Arial"/>
+          <w:kern w:val="0"/>
+          <w14:ligatures w14:val="none"/>
+        </w:rPr>
+        <w:t>,</w:t>
+      </w:r>
+      <w:r>
+        <w:rPr>
+          <w:rFonts w:ascii="Arial" w:eastAsia="Times New Roman" w:hAnsi="Arial" w:cs="Arial"/>
+          <w:kern w:val="0"/>
+          <w14:ligatures w14:val="none"/>
+        </w:rPr>
+        <w:t>"</w:t>
+      </w:r>
+      <w:r>
+        <w:rPr>
+          <w:rFonts w:ascii="Arial" w:eastAsia="Times New Roman" w:hAnsi="Arial" w:cs="Arial"/>
+          <w:kern w:val="0"/>
+          <w14:ligatures w14:val="none"/>
+        </w:rPr>
+        <w:t xml:space="preserve"> while a blitz is a "fast intensive nonmilitary campaign or attack"</w:t>
+      </w:r>
+      <w:r>
+        <w:rPr>
+          <w:rFonts w:ascii="Arial" w:eastAsia="Times New Roman" w:hAnsi="Arial" w:cs="Arial"/>
+          <w:kern w:val="0"/>
+          <w14:ligatures w14:val="none"/>
+        </w:rPr>
+        <w:t xml:space="preserve"> </w:t>
+      </w:r>
+      <w:r>
+        <w:rPr>
+          <w:rFonts w:ascii="Arial" w:hAnsi="Arial" w:cs="Arial"/>
+        </w:rPr>
+        <w:t>(Feldman, 2025)</w:t>
+      </w:r>
+      <w:r>
+        <w:rPr>
+          <w:rFonts w:ascii="Arial" w:hAnsi="Arial" w:cs="Arial"/>
+        </w:rPr>
+        <w:t xml:space="preserve">. </w:t>
+      </w:r>
+      <w:r>
+        <w:rPr>
+          <w:rFonts w:ascii="Arial" w:hAnsi="Arial" w:cs="Arial"/>
+        </w:rPr>
+        <w:t>The focus of a Kaizen Blitz is to use team knowledge to help improve the entire organization</w:t>
+      </w:r>
+      <w:r>
+        <w:rPr>
+          <w:rFonts w:ascii="Arial" w:hAnsi="Arial" w:cs="Arial"/>
+        </w:rPr>
+        <w:t>,</w:t>
+      </w:r>
+      <w:r>
+        <w:rPr>
+          <w:rFonts w:ascii="Arial" w:hAnsi="Arial" w:cs="Arial"/>
+        </w:rPr>
+        <w:t xml:space="preserve"> </w:t>
+      </w:r>
+      <w:r>
+        <w:rPr>
+          <w:rFonts w:ascii="Arial" w:hAnsi="Arial" w:cs="Arial"/>
+        </w:rPr>
+        <w:t xml:space="preserve">but it is usually aimed at a </w:t>
+      </w:r>
+      <w:r>
+        <w:rPr>
+          <w:rFonts w:ascii="Arial" w:hAnsi="Arial" w:cs="Arial"/>
+        </w:rPr>
+        <w:t>specific</w:t>
+      </w:r>
+      <w:r>
+        <w:rPr>
+          <w:rFonts w:ascii="Arial" w:hAnsi="Arial" w:cs="Arial"/>
+        </w:rPr>
+        <w:t xml:space="preserve"> problem or area to remedy </w:t>
+      </w:r>
+      <w:r>
+        <w:rPr>
+          <w:rFonts w:ascii="Arial" w:hAnsi="Arial" w:cs="Arial"/>
+        </w:rPr>
+        <w:t>(Feldman, 2025)</w:t>
+      </w:r>
+      <w:r>
+        <w:rPr>
+          <w:rFonts w:ascii="Arial" w:hAnsi="Arial" w:cs="Arial"/>
+        </w:rPr>
+        <w:t xml:space="preserve">. </w:t>
+      </w:r>
+      <w:r>
+        <w:rPr>
+          <w:rFonts w:ascii="Arial" w:hAnsi="Arial" w:cs="Arial"/>
+        </w:rPr>
+        <w:t>Kaizen Blitz is great to use when solutions have been exhausted</w:t>
+      </w:r>
+      <w:r>
+        <w:rPr>
+          <w:rFonts w:ascii="Arial" w:hAnsi="Arial" w:cs="Arial"/>
+        </w:rPr>
+        <w:t>,</w:t>
+      </w:r>
+      <w:r>
+        <w:rPr>
+          <w:rFonts w:ascii="Arial" w:hAnsi="Arial" w:cs="Arial"/>
+        </w:rPr>
+        <w:t xml:space="preserve"> yet the issues </w:t>
+      </w:r>
+      <w:r>
+        <w:rPr>
+          <w:rFonts w:ascii="Arial" w:hAnsi="Arial" w:cs="Arial"/>
+        </w:rPr>
+        <w:t>remain</w:t>
+      </w:r>
+      <w:r>
+        <w:rPr>
+          <w:rFonts w:ascii="Arial" w:hAnsi="Arial" w:cs="Arial"/>
+        </w:rPr>
+        <w:t xml:space="preserve"> active </w:t>
+      </w:r>
+      <w:r>
+        <w:rPr>
+          <w:rFonts w:ascii="Arial" w:hAnsi="Arial" w:cs="Arial"/>
+        </w:rPr>
+        <w:t>(Feldman, 2025)</w:t>
+      </w:r>
+      <w:r>
+        <w:rPr>
+          <w:rFonts w:ascii="Arial" w:hAnsi="Arial" w:cs="Arial"/>
+        </w:rPr>
+        <w:t xml:space="preserve">. </w:t>
+      </w:r>
+      <w:r>
+        <w:rPr>
+          <w:rFonts w:ascii="Arial" w:hAnsi="Arial" w:cs="Arial"/>
+        </w:rPr>
+        <w:t>Kaizen Blitz is also good in scenarios where the scope is known and not too large</w:t>
+      </w:r>
+      <w:r>
+        <w:rPr>
+          <w:rFonts w:ascii="Arial" w:hAnsi="Arial" w:cs="Arial"/>
+        </w:rPr>
+        <w:t>,</w:t>
+      </w:r>
+      <w:r>
+        <w:rPr>
+          <w:rFonts w:ascii="Arial" w:hAnsi="Arial" w:cs="Arial"/>
+        </w:rPr>
+        <w:t xml:space="preserve"> and solutions are required </w:t>
+      </w:r>
+      <w:r>
+        <w:rPr>
+          <w:rFonts w:ascii="Arial" w:hAnsi="Arial" w:cs="Arial"/>
+        </w:rPr>
+        <w:t>quickly</w:t>
+      </w:r>
+      <w:r>
+        <w:rPr>
+          <w:rFonts w:ascii="Arial" w:hAnsi="Arial" w:cs="Arial"/>
+        </w:rPr>
+        <w:t xml:space="preserve"> </w:t>
+      </w:r>
+      <w:r>
+        <w:rPr>
+          <w:rFonts w:ascii="Arial" w:hAnsi="Arial" w:cs="Arial"/>
+        </w:rPr>
+        <w:t>(Feldman, 2025)</w:t>
+      </w:r>
+      <w:r>
+        <w:rPr>
+          <w:rFonts w:ascii="Arial" w:hAnsi="Arial" w:cs="Arial"/>
+        </w:rPr>
+        <w:t xml:space="preserve">. </w:t>
+      </w:r>
+      <w:r>
+        <w:rPr>
+          <w:rFonts w:ascii="Arial" w:hAnsi="Arial" w:cs="Arial"/>
+        </w:rPr>
+        <w:t xml:space="preserve">It can also be useful </w:t>
+      </w:r>
+      <w:r>
+        <w:rPr>
+          <w:rFonts w:ascii="Arial" w:hAnsi="Arial" w:cs="Arial"/>
+        </w:rPr>
+        <w:t>by starting</w:t>
+      </w:r>
+      <w:r>
+        <w:rPr>
+          <w:rFonts w:ascii="Arial" w:hAnsi="Arial" w:cs="Arial"/>
+        </w:rPr>
+        <w:t xml:space="preserve"> with momentum and establish</w:t>
+      </w:r>
+      <w:r>
+        <w:rPr>
+          <w:rFonts w:ascii="Arial" w:hAnsi="Arial" w:cs="Arial"/>
+        </w:rPr>
+        <w:t>ing</w:t>
+      </w:r>
+      <w:r>
+        <w:rPr>
+          <w:rFonts w:ascii="Arial" w:hAnsi="Arial" w:cs="Arial"/>
+        </w:rPr>
+        <w:t xml:space="preserve"> credibility </w:t>
+      </w:r>
+      <w:r>
+        <w:rPr>
+          <w:rFonts w:ascii="Arial" w:hAnsi="Arial" w:cs="Arial"/>
+        </w:rPr>
+        <w:t>(Feldman, 2025)</w:t>
+      </w:r>
+      <w:r>
+        <w:rPr>
+          <w:rFonts w:ascii="Arial" w:hAnsi="Arial" w:cs="Arial"/>
+        </w:rPr>
+        <w:t xml:space="preserve">. </w:t>
+      </w:r>
+    </w:p>
+    <w:p>
+      <w:pPr>
+        <w:ind w:firstLine="0"/>
+        <w:rPr>
+          <w:rFonts w:ascii="Arial" w:hAnsi="Arial" w:cs="Arial"/>
+        </w:rPr>
+      </w:pPr>
+      <w:r>
+        <w:rPr>
+          <w:rFonts w:ascii="Arial" w:hAnsi="Arial" w:cs="Arial"/>
+        </w:rPr>
+        <w:tab/>
+        <w:t xml:space="preserve">What helps define how </w:t>
+      </w:r>
+      <w:r>
+        <w:rPr>
+          <w:rFonts w:ascii="Arial" w:hAnsi="Arial" w:cs="Arial"/>
+        </w:rPr>
+        <w:t xml:space="preserve">the </w:t>
+      </w:r>
+      <w:r>
+        <w:rPr>
+          <w:rFonts w:ascii="Arial" w:hAnsi="Arial" w:cs="Arial"/>
+        </w:rPr>
+        <w:t xml:space="preserve">improvement blitz works is the average setup. </w:t>
+      </w:r>
+      <w:r>
+        <w:rPr>
+          <w:rFonts w:ascii="Arial" w:hAnsi="Arial" w:cs="Arial"/>
+        </w:rPr>
+        <w:t xml:space="preserve">Typically, an improvement blitz lasts between 3-5 days but sometimes up to 20-30 days </w:t>
+      </w:r>
+      <w:r>
+        <w:rPr>
+          <w:rFonts w:ascii="Arial" w:hAnsi="Arial" w:cs="Arial"/>
+        </w:rPr>
+        <w:t>(Feldman, 2025)</w:t>
+      </w:r>
+      <w:r>
+        <w:rPr>
+          <w:rFonts w:ascii="Arial" w:hAnsi="Arial" w:cs="Arial"/>
+        </w:rPr>
+        <w:t>. The number of team members is often between 5</w:t>
+      </w:r>
+      <w:r>
+        <w:rPr>
+          <w:rFonts w:ascii="Arial" w:hAnsi="Arial" w:cs="Arial"/>
+        </w:rPr>
+        <w:t xml:space="preserve"> and </w:t>
+      </w:r>
+      <w:proofErr w:type="gramStart"/>
+      <w:r>
+        <w:rPr>
+          <w:rFonts w:ascii="Arial" w:hAnsi="Arial" w:cs="Arial"/>
+        </w:rPr>
+        <w:t xml:space="preserve">10 </w:t>
+      </w:r>
+      <w:r>
+        <w:rPr>
+          <w:rFonts w:ascii="Arial" w:hAnsi="Arial" w:cs="Arial"/>
+        </w:rPr>
+        <w:t xml:space="preserve"> (</w:t>
+      </w:r>
+      <w:proofErr w:type="gramEnd"/>
+      <w:r>
+        <w:rPr>
+          <w:rFonts w:ascii="Arial" w:hAnsi="Arial" w:cs="Arial"/>
+        </w:rPr>
+        <w:t>Feldman, 2025)</w:t>
+      </w:r>
+      <w:r>
+        <w:rPr>
+          <w:rFonts w:ascii="Arial" w:hAnsi="Arial" w:cs="Arial"/>
+        </w:rPr>
+        <w:t xml:space="preserve">. </w:t>
+      </w:r>
+      <w:r>
+        <w:rPr>
+          <w:rFonts w:ascii="Arial" w:hAnsi="Arial" w:cs="Arial"/>
+        </w:rPr>
+        <w:t xml:space="preserve">The Kaizen Blitz has many benefits, including "improved morale", easier work processes, fewer errors in design, fewer confusing processes, "streamlined communication", </w:t>
+      </w:r>
+      <w:r>
+        <w:rPr>
+          <w:rFonts w:ascii="Arial" w:hAnsi="Arial" w:cs="Arial"/>
+        </w:rPr>
+        <w:t xml:space="preserve">and </w:t>
+      </w:r>
+      <w:r>
+        <w:rPr>
+          <w:rFonts w:ascii="Arial" w:hAnsi="Arial" w:cs="Arial"/>
+        </w:rPr>
+        <w:t xml:space="preserve">less money spent on resources </w:t>
+      </w:r>
+      <w:r>
+        <w:rPr>
+          <w:rFonts w:ascii="Arial" w:hAnsi="Arial" w:cs="Arial"/>
+        </w:rPr>
+        <w:t>(Chalmers St. Consulting, 2023)</w:t>
+      </w:r>
+      <w:r>
+        <w:rPr>
+          <w:rFonts w:ascii="Arial" w:hAnsi="Arial" w:cs="Arial"/>
+        </w:rPr>
+        <w:t xml:space="preserve">. </w:t>
+      </w:r>
+      <w:r>
+        <w:rPr>
+          <w:rFonts w:ascii="Arial" w:hAnsi="Arial" w:cs="Arial"/>
+        </w:rPr>
+        <w:t>There are also some negatives of using an improvement blitz, such as too much focus on speed and efficiency</w:t>
+      </w:r>
+      <w:r>
+        <w:rPr>
+          <w:rFonts w:ascii="Arial" w:hAnsi="Arial" w:cs="Arial"/>
+        </w:rPr>
+        <w:t>,</w:t>
+      </w:r>
+      <w:r>
+        <w:rPr>
+          <w:rFonts w:ascii="Arial" w:hAnsi="Arial" w:cs="Arial"/>
+        </w:rPr>
+        <w:t xml:space="preserve"> </w:t>
+      </w:r>
+      <w:r>
+        <w:rPr>
+          <w:rFonts w:ascii="Arial" w:hAnsi="Arial" w:cs="Arial"/>
+        </w:rPr>
+        <w:t>which results in</w:t>
+      </w:r>
+      <w:r>
+        <w:rPr>
+          <w:rFonts w:ascii="Arial" w:hAnsi="Arial" w:cs="Arial"/>
+        </w:rPr>
+        <w:t xml:space="preserve"> </w:t>
+      </w:r>
+      <w:r>
+        <w:rPr>
+          <w:rFonts w:ascii="Arial" w:hAnsi="Arial" w:cs="Arial"/>
+        </w:rPr>
+        <w:t>diminishing quality</w:t>
+      </w:r>
+      <w:r>
+        <w:rPr>
+          <w:rFonts w:ascii="Arial" w:hAnsi="Arial" w:cs="Arial"/>
+        </w:rPr>
+        <w:t xml:space="preserve"> </w:t>
+      </w:r>
+      <w:r>
+        <w:rPr>
+          <w:rFonts w:ascii="Arial" w:hAnsi="Arial" w:cs="Arial"/>
+        </w:rPr>
+        <w:t>(Chalmers St. Consulting, 2023)</w:t>
+      </w:r>
+      <w:r>
+        <w:rPr>
+          <w:rFonts w:ascii="Arial" w:hAnsi="Arial" w:cs="Arial"/>
+        </w:rPr>
+        <w:t xml:space="preserve">. </w:t>
+      </w:r>
+    </w:p>
+    <w:p>
+      <w:pPr>
+        <w:ind w:firstLine="0"/>
+        <w:jc w:val="center"/>
+        <w:rPr>
+          <w:rFonts w:ascii="Arial" w:eastAsia="Times New Roman" w:hAnsi="Arial" w:cs="Arial"/>
+          <w:b/>
+          <w:bCs/>
+          <w:kern w:val="0"/>
+          <w14:ligatures w14:val="none"/>
+        </w:rPr>
+      </w:pPr>
+      <w:r>
+        <w:rPr>
+          <w:rFonts w:ascii="Arial" w:eastAsia="Times New Roman" w:hAnsi="Arial" w:cs="Arial"/>
+          <w:b/>
+          <w:bCs/>
+          <w:kern w:val="0"/>
+          <w14:ligatures w14:val="none"/>
+        </w:rPr>
+        <w:t xml:space="preserve">References </w:t>
+      </w:r>
+    </w:p>
+    <w:p>
+      <w:pPr>
+        <w:ind w:firstLine="0"/>
+        <w:jc w:val="center"/>
+        <w:rPr>
+          <w:rFonts w:ascii="Arial" w:eastAsia="Times New Roman" w:hAnsi="Arial" w:cs="Arial"/>
+          <w:b/>
+          <w:bCs/>
+          <w:kern w:val="0"/>
+          <w14:ligatures w14:val="none"/>
+        </w:rPr>
+      </w:pPr>
+    </w:p>
+    <w:p>
+      <w:pPr>
+        <w:pStyle w:val="NormalWeb"/>
+        <w:spacing w:before="0" w:beforeAutospacing="0" w:after="0" w:afterAutospacing="0" w:line="480" w:lineRule="auto"/>
+        <w:ind w:left="720" w:hanging="720"/>
+        <w:rPr>
+          <w:rFonts w:ascii="Arial" w:hAnsi="Arial" w:cs="Arial"/>
+        </w:rPr>
+      </w:pPr>
+      <w:r>
+        <w:rPr>
+          <w:rFonts w:ascii="Arial" w:hAnsi="Arial" w:cs="Arial"/>
+        </w:rPr>
+        <w:t xml:space="preserve">Chalmers St. Consulting. (2023, February 15). </w:t>
+      </w:r>
+      <w:r>
+        <w:rPr>
+          <w:rFonts w:ascii="Arial" w:hAnsi="Arial" w:cs="Arial"/>
+          <w:i/>
+          <w:iCs/>
+        </w:rPr>
+        <w:t>The Ultimate Guide to a Kaizen Blitz - Chalmers St – Consulting</w:t>
+      </w:r>
+      <w:r>
+        <w:rPr>
+          <w:rFonts w:ascii="Arial" w:hAnsi="Arial" w:cs="Arial"/>
+        </w:rPr>
+        <w:t>. Chalmers St – Consulting - Chalmers St – Consulting. https://www.chalmersst.com/the-ultimate-guide-to-a-kaizen-blitz/</w:t>
+      </w:r>
+    </w:p>
+    <w:p>
+      <w:pPr>
+        <w:pStyle w:val="NormalWeb"/>
+        <w:spacing w:before="0" w:beforeAutospacing="0" w:after="0" w:afterAutospacing="0" w:line="480" w:lineRule="auto"/>
+        <w:ind w:left="720" w:hanging="720"/>
+        <w:rPr>
+          <w:rFonts w:ascii="Arial" w:hAnsi="Arial" w:cs="Arial"/>
+        </w:rPr>
+      </w:pPr>
+      <w:r>
+        <w:rPr>
+          <w:rFonts w:ascii="Arial" w:hAnsi="Arial" w:cs="Arial"/>
+        </w:rPr>
+        <w:t xml:space="preserve">Feldman, K. (2025, February 12). </w:t>
+      </w:r>
+      <w:r>
+        <w:rPr>
+          <w:rFonts w:ascii="Arial" w:hAnsi="Arial" w:cs="Arial"/>
+          <w:i/>
+          <w:iCs/>
+        </w:rPr>
+        <w:t>Kaizen Blitz Definition</w:t>
+      </w:r>
+      <w:r>
+        <w:rPr>
+          <w:rFonts w:ascii="Arial" w:hAnsi="Arial" w:cs="Arial"/>
+        </w:rPr>
+        <w:t xml:space="preserve">. </w:t>
+      </w:r>
+      <w:proofErr w:type="spellStart"/>
+      <w:r>
+        <w:rPr>
+          <w:rFonts w:ascii="Arial" w:hAnsi="Arial" w:cs="Arial"/>
+        </w:rPr>
+        <w:t>ISixSigma</w:t>
+      </w:r>
+      <w:proofErr w:type="spellEnd"/>
+      <w:r>
+        <w:rPr>
+          <w:rFonts w:ascii="Arial" w:hAnsi="Arial" w:cs="Arial"/>
+        </w:rPr>
+        <w:t>. https://www.isixsigma.com/dictionary/kaizen-blitz/</w:t>
+      </w:r>
+    </w:p>
+    <w:p>
+      <w:pPr>
+        <w:ind w:firstLine="0"/>
+        <w:rPr>
+          <w:rFonts w:ascii="Arial" w:eastAsia="Times New Roman" w:hAnsi="Arial" w:cs="Arial"/>
+          <w:kern w:val="0"/>
+          <w14:ligatures w14:val="none"/>
+        </w:rPr>
+      </w:pPr>
+    </w:p>
+    <w:p>
+      <w:pPr>
+        <w:ind w:firstLine="0"/>
         <w:outlineLvl w:val="5"/>
         <w:rPr>
           <w:rFonts w:ascii="Arial" w:eastAsia="Times New Roman" w:hAnsi="Arial" w:cs="Arial"/>
@@ -304,7 +888,23 @@
           <w:kern w:val="0"/>
           <w14:ligatures w14:val="none"/>
         </w:rPr>
-        <w:t>For the initial post to be considered substantive, it should be at least 250 words in length and fully cover the topics being presented. Single sentence definitions or responses will not be awarded points.</w:t>
+        <w:t>For the initial post to be considered substantive, it should be at least 250 words in length and fully cover the topics being presented. Single</w:t>
+      </w:r>
+      <w:r>
+        <w:rPr>
+          <w:rFonts w:ascii="Arial" w:eastAsia="Times New Roman" w:hAnsi="Arial" w:cs="Arial"/>
+          <w:kern w:val="0"/>
+          <w14:ligatures w14:val="none"/>
+        </w:rPr>
+        <w:t>-</w:t>
+      </w:r>
+      <w:r>
+        <w:rPr>
+          <w:rFonts w:ascii="Arial" w:eastAsia="Times New Roman" w:hAnsi="Arial" w:cs="Arial"/>
+          <w:kern w:val="0"/>
+          <w14:ligatures w14:val="none"/>
+        </w:rPr>
+        <w:t>sentence definitions or responses will not be awarded points.</w:t>
       </w:r>
     </w:p>
     <w:p>
@@ -381,7 +981,23 @@
           <w:kern w:val="0"/>
           <w14:ligatures w14:val="none"/>
         </w:rPr>
-        <w:t xml:space="preserve"> view your peers' posts. Tip: Create your post in a word document and then copy and paste your work into the thread.</w:t>
+        <w:t xml:space="preserve"> view your peers' posts. Tip: Create your post in a </w:t>
+      </w:r>
+      <w:r>
+        <w:rPr>
+          <w:rFonts w:ascii="Arial" w:eastAsia="Times New Roman" w:hAnsi="Arial" w:cs="Arial"/>
+          <w:kern w:val="0"/>
+          <w14:ligatures w14:val="none"/>
+        </w:rPr>
+        <w:t>W</w:t>
+      </w:r>
+      <w:r>
+        <w:rPr>
+          <w:rFonts w:ascii="Arial" w:eastAsia="Times New Roman" w:hAnsi="Arial" w:cs="Arial"/>
+          <w:kern w:val="0"/>
+          <w14:ligatures w14:val="none"/>
+        </w:rPr>
+        <w:t>ord document and then copy and paste your work into the thread.</w:t>
       </w:r>
     </w:p>
     <w:p>
@@ -474,6 +1090,16 @@
           </w:rPr>
           <w:t>Discussion Board Grading Rubric</w:t>
         </w:r>
+        <w:r>
+          <w:rPr>
+            <w:rFonts w:ascii="Arial" w:eastAsia="Times New Roman" w:hAnsi="Arial" w:cs="Arial"/>
+            <w:kern w:val="0"/>
+            <w:u w:val="single"/>
+            <w:bdr w:val="none" w:sz="0" w:space="0" w:color="auto" w:frame="1"/>
+            <w14:ligatures w14:val="none"/>
+          </w:rPr>
+          <w:t>.</w:t>
+        </w:r>
       </w:hyperlink>
     </w:p>
     <w:p>
@@ -499,10 +1125,203 @@
     </w:p>
     <w:p>
       <w:pPr>
-        <w:rPr>
-          <w:rFonts w:ascii="Arial" w:hAnsi="Arial" w:cs="Arial"/>
-        </w:rPr>
-      </w:pPr>
+        <w:ind w:firstLine="0"/>
+        <w:rPr>
+          <w:rFonts w:ascii="Arial" w:eastAsia="Times New Roman" w:hAnsi="Arial" w:cs="Arial"/>
+          <w:kern w:val="0"/>
+          <w14:ligatures w14:val="none"/>
+        </w:rPr>
+      </w:pPr>
+      <w:r>
+        <w:rPr>
+          <w:rFonts w:ascii="Arial" w:eastAsia="Times New Roman" w:hAnsi="Arial" w:cs="Arial"/>
+          <w:kern w:val="0"/>
+          <w14:ligatures w14:val="none"/>
+        </w:rPr>
+        <w:t xml:space="preserve"> </w:t>
+      </w:r>
+    </w:p>
+    <w:p>
+      <w:pPr>
+        <w:ind w:firstLine="0"/>
+        <w:rPr>
+          <w:rFonts w:ascii="Arial" w:eastAsia="Times New Roman" w:hAnsi="Arial" w:cs="Arial"/>
+          <w:kern w:val="0"/>
+          <w14:ligatures w14:val="none"/>
+        </w:rPr>
+      </w:pPr>
+      <w:r>
+        <w:rPr>
+          <w:rFonts w:ascii="Arial" w:eastAsia="Times New Roman" w:hAnsi="Arial" w:cs="Arial"/>
+          <w:kern w:val="0"/>
+          <w14:ligatures w14:val="none"/>
+        </w:rPr>
+        <w:t xml:space="preserve">Hey, Brett! I think you did a great job on your discussion board for this module! You clearly defined what Hubot is, who uses it, and some of its disadvantages. I totally understand why GitHub decided to create its own chatbot. Have you tried using it before? I have not, but after learning about it, I </w:t>
+      </w:r>
+      <w:proofErr w:type="gramStart"/>
+      <w:r>
+        <w:rPr>
+          <w:rFonts w:ascii="Arial" w:eastAsia="Times New Roman" w:hAnsi="Arial" w:cs="Arial"/>
+          <w:kern w:val="0"/>
+          <w14:ligatures w14:val="none"/>
+        </w:rPr>
+        <w:t>definitely want</w:t>
+      </w:r>
+      <w:proofErr w:type="gramEnd"/>
+      <w:r>
+        <w:rPr>
+          <w:rFonts w:ascii="Arial" w:eastAsia="Times New Roman" w:hAnsi="Arial" w:cs="Arial"/>
+          <w:kern w:val="0"/>
+          <w14:ligatures w14:val="none"/>
+        </w:rPr>
+        <w:t xml:space="preserve"> to try it out myself. </w:t>
+      </w:r>
+      <w:r>
+        <w:rPr>
+          <w:rFonts w:ascii="Arial" w:eastAsia="Times New Roman" w:hAnsi="Arial" w:cs="Arial"/>
+          <w:kern w:val="0"/>
+          <w14:ligatures w14:val="none"/>
+        </w:rPr>
+        <w:t xml:space="preserve">I think </w:t>
+      </w:r>
+      <w:proofErr w:type="spellStart"/>
+      <w:r>
+        <w:rPr>
+          <w:rFonts w:ascii="Arial" w:eastAsia="Times New Roman" w:hAnsi="Arial" w:cs="Arial"/>
+          <w:kern w:val="0"/>
+          <w14:ligatures w14:val="none"/>
+        </w:rPr>
+        <w:t>Hubot</w:t>
+      </w:r>
+      <w:proofErr w:type="spellEnd"/>
+      <w:r>
+        <w:rPr>
+          <w:rFonts w:ascii="Arial" w:eastAsia="Times New Roman" w:hAnsi="Arial" w:cs="Arial"/>
+          <w:kern w:val="0"/>
+          <w14:ligatures w14:val="none"/>
+        </w:rPr>
+        <w:t xml:space="preserve"> would be hugely beneficial when starting at a new company. That way, in my spare time, I could review code data and better understand what software development looks and feels like in the new environment. </w:t>
+      </w:r>
+    </w:p>
+    <w:p>
+      <w:pPr>
+        <w:ind w:firstLine="0"/>
+        <w:rPr>
+          <w:rFonts w:ascii="Arial" w:eastAsia="Times New Roman" w:hAnsi="Arial" w:cs="Arial"/>
+          <w:kern w:val="0"/>
+          <w14:ligatures w14:val="none"/>
+        </w:rPr>
+      </w:pPr>
+    </w:p>
+    <w:p>
+      <w:pPr>
+        <w:ind w:firstLine="0"/>
+        <w:rPr>
+          <w:rFonts w:ascii="Arial" w:eastAsia="Times New Roman" w:hAnsi="Arial" w:cs="Arial"/>
+          <w:kern w:val="0"/>
+          <w14:ligatures w14:val="none"/>
+        </w:rPr>
+      </w:pPr>
+      <w:r>
+        <w:rPr>
+          <w:rFonts w:ascii="Arial" w:eastAsia="Times New Roman" w:hAnsi="Arial" w:cs="Arial"/>
+          <w:kern w:val="0"/>
+          <w14:ligatures w14:val="none"/>
+        </w:rPr>
+        <w:t xml:space="preserve">Hi, Colton! You did a great job on your post for this week! I also chose to write about an improvement blitz. I found it fitting when I discovered that kaizen in Japanese means a change for the better or continuous improvement. It really summarizes the entire point of the kaizen blitz. </w:t>
+      </w:r>
+      <w:r>
+        <w:rPr>
+          <w:rFonts w:ascii="Arial" w:eastAsia="Times New Roman" w:hAnsi="Arial" w:cs="Arial"/>
+          <w:kern w:val="0"/>
+          <w14:ligatures w14:val="none"/>
+        </w:rPr>
+        <w:t xml:space="preserve">In my research, I also discovered that an improvement blitz typically has a short turnover period. To put an actual number on the people in the group, I found it is usually between 5 and 10 people. I completely agree that rounding up the right group is needed when implementing an improvement blitz. </w:t>
+      </w:r>
+    </w:p>
+    <w:p>
+      <w:pPr>
+        <w:ind w:firstLine="0"/>
+        <w:rPr>
+          <w:rFonts w:ascii="Arial" w:eastAsia="Times New Roman" w:hAnsi="Arial" w:cs="Arial"/>
+          <w:kern w:val="0"/>
+          <w14:ligatures w14:val="none"/>
+        </w:rPr>
+      </w:pPr>
+    </w:p>
+    <w:p>
+      <w:pPr>
+        <w:ind w:firstLine="0"/>
+        <w:rPr>
+          <w:rFonts w:ascii="Arial" w:eastAsia="Times New Roman" w:hAnsi="Arial" w:cs="Arial"/>
+          <w:kern w:val="0"/>
+          <w14:ligatures w14:val="none"/>
+        </w:rPr>
+      </w:pPr>
+      <w:r>
+        <w:rPr>
+          <w:rFonts w:ascii="Arial" w:eastAsia="Times New Roman" w:hAnsi="Arial" w:cs="Arial"/>
+          <w:kern w:val="0"/>
+          <w14:ligatures w14:val="none"/>
+        </w:rPr>
+        <w:t xml:space="preserve">Hi there, Jacob! I enjoyed reading your post for this module. I thought it was insightful and </w:t>
+      </w:r>
+      <w:r>
+        <w:rPr>
+          <w:rFonts w:ascii="Arial" w:eastAsia="Times New Roman" w:hAnsi="Arial" w:cs="Arial"/>
+          <w:kern w:val="0"/>
+          <w14:ligatures w14:val="none"/>
+        </w:rPr>
+        <w:t>thoroughly described</w:t>
+      </w:r>
+      <w:r>
+        <w:rPr>
+          <w:rFonts w:ascii="Arial" w:eastAsia="Times New Roman" w:hAnsi="Arial" w:cs="Arial"/>
+          <w:kern w:val="0"/>
+          <w14:ligatures w14:val="none"/>
+        </w:rPr>
+        <w:t xml:space="preserve"> what an improvement blitz is, how many participants are included, and how long it lasts. </w:t>
+      </w:r>
+      <w:r>
+        <w:rPr>
+          <w:rFonts w:ascii="Arial" w:eastAsia="Times New Roman" w:hAnsi="Arial" w:cs="Arial"/>
+          <w:kern w:val="0"/>
+          <w14:ligatures w14:val="none"/>
+        </w:rPr>
+        <w:t xml:space="preserve">I like how you included which software development processes an improvement blitz </w:t>
+      </w:r>
+      <w:r>
+        <w:rPr>
+          <w:rFonts w:ascii="Arial" w:eastAsia="Times New Roman" w:hAnsi="Arial" w:cs="Arial"/>
+          <w:kern w:val="0"/>
+          <w14:ligatures w14:val="none"/>
+        </w:rPr>
+        <w:t>typically utilizes</w:t>
+      </w:r>
+      <w:r>
+        <w:rPr>
+          <w:rFonts w:ascii="Arial" w:eastAsia="Times New Roman" w:hAnsi="Arial" w:cs="Arial"/>
+          <w:kern w:val="0"/>
+          <w14:ligatures w14:val="none"/>
+        </w:rPr>
+        <w:t xml:space="preserve">. </w:t>
+      </w:r>
+      <w:r>
+        <w:rPr>
+          <w:rFonts w:ascii="Arial" w:eastAsia="Times New Roman" w:hAnsi="Arial" w:cs="Arial"/>
+          <w:kern w:val="0"/>
+          <w14:ligatures w14:val="none"/>
+        </w:rPr>
+        <w:t xml:space="preserve">I also loved reading about your personal experience using the improvement blitz while working at Spectrum. </w:t>
+      </w:r>
+      <w:r>
+        <w:rPr>
+          <w:rFonts w:ascii="Arial" w:eastAsia="Times New Roman" w:hAnsi="Arial" w:cs="Arial"/>
+          <w:kern w:val="0"/>
+          <w14:ligatures w14:val="none"/>
+        </w:rPr>
+        <w:t xml:space="preserve">It reassures me that the article I read is accurate since your improvement group participants are usually 5 to 10, which is what I found when researching. Have you experienced any negatives when using it at work? </w:t>
+      </w:r>
     </w:p>
     <w:sectPr>
       <w:pgSz w:w="12240" w:h="15840"/>
@@ -1689,6 +2508,23 @@
       <w:u w:val="single"/>
     </w:rPr>
   </w:style>
+  <w:style w:type="paragraph" w:styleId="NormalWeb">
+    <w:name w:val="Normal (Web)"/>
+    <w:basedOn w:val="Normal"/>
+    <w:uiPriority w:val="99"/>
+    <w:semiHidden/>
+    <w:unhideWhenUsed/>
+    <w:rsid w:val="00352731"/>
+    <w:pPr>
+      <w:spacing w:before="100" w:beforeAutospacing="1" w:after="100" w:afterAutospacing="1"/>
+      <w:ind w:firstLine="0"/>
+    </w:pPr>
+    <w:rPr>
+      <w:rFonts w:ascii="Times New Roman" w:eastAsia="Times New Roman" w:hAnsi="Times New Roman" w:cs="Times New Roman"/>
+      <w:kern w:val="0"/>
+      <w14:ligatures w14:val="none"/>
+    </w:rPr>
+  </w:style>
 </w:styles>
 </file>
 

</xml_diff>